<commit_message>
feat(AdmissionRegister): update admission register
</commit_message>
<xml_diff>
--- a/src/storage/app/word-exporter/templates/list_confirm_transporter.docx
+++ b/src/storage/app/word-exporter/templates/list_confirm_transporter.docx
@@ -94,10 +94,6 @@
     </w:p>
     <w:p>
       <w:pPr>
-        <w:keepNext w:val="0"/>
-        <w:keepLines w:val="0"/>
-        <w:pageBreakBefore w:val="0"/>
-        <w:widowControl w:val="1"/>
         <w:numPr>
           <w:ilvl w:val="0"/>
           <w:numId w:val="1"/>
@@ -110,36 +106,22 @@
           <w:between w:space="0" w:sz="0" w:val="nil"/>
         </w:pBdr>
         <w:shd w:fill="ffffff" w:val="clear"/>
-        <w:spacing w:after="0" w:before="0" w:line="259" w:lineRule="auto"/>
-        <w:ind w:left="720" w:right="0" w:hanging="360"/>
+        <w:spacing w:after="0" w:lineRule="auto"/>
+        <w:ind w:left="720" w:hanging="360"/>
         <w:jc w:val="both"/>
         <w:rPr>
           <w:rFonts w:ascii="Arimo" w:cs="Arimo" w:eastAsia="Arimo" w:hAnsi="Arimo"/>
-          <w:b w:val="0"/>
-          <w:i w:val="0"/>
-          <w:smallCaps w:val="0"/>
-          <w:strike w:val="0"/>
           <w:color w:val="141414"/>
           <w:sz w:val="20"/>
           <w:szCs w:val="20"/>
-          <w:u w:val="none"/>
-          <w:shd w:fill="auto" w:val="clear"/>
-          <w:vertAlign w:val="baseline"/>
-        </w:rPr>
-      </w:pPr>
-      <w:r>
-        <w:rPr>
-          <w:rFonts w:ascii="Arimo" w:cs="Arimo" w:eastAsia="Arimo" w:hAnsi="Arimo"/>
-          <w:b w:val="0"/>
-          <w:i w:val="0"/>
-          <w:smallCaps w:val="0"/>
-          <w:strike w:val="0"/>
+        </w:rPr>
+      </w:pPr>
+      <w:r>
+        <w:rPr>
+          <w:rFonts w:ascii="Arimo" w:cs="Arimo" w:eastAsia="Arimo" w:hAnsi="Arimo"/>
           <w:color w:val="141414"/>
           <w:sz w:val="20"/>
           <w:szCs w:val="20"/>
-          <w:u w:val="none"/>
-          <w:shd w:fill="auto" w:val="clear"/>
-          <w:vertAlign w:val="baseline"/>
           <w:rtl w:val="0"/>
         </w:rPr>
         <w:t xml:space="preserve">Đưa đón trẻ tại trường</w:t>
@@ -147,10 +129,6 @@
     </w:p>
     <w:p>
       <w:pPr>
-        <w:keepNext w:val="0"/>
-        <w:keepLines w:val="0"/>
-        <w:pageBreakBefore w:val="0"/>
-        <w:widowControl w:val="1"/>
         <w:pBdr>
           <w:top w:space="0" w:sz="0" w:val="nil"/>
           <w:left w:space="0" w:sz="0" w:val="nil"/>
@@ -159,36 +137,22 @@
           <w:between w:space="0" w:sz="0" w:val="nil"/>
         </w:pBdr>
         <w:shd w:fill="ffffff" w:val="clear"/>
-        <w:spacing w:after="0" w:before="0" w:line="259" w:lineRule="auto"/>
-        <w:ind w:left="720" w:right="0" w:firstLine="0"/>
+        <w:spacing w:after="0" w:lineRule="auto"/>
+        <w:ind w:left="720" w:firstLine="0"/>
         <w:jc w:val="both"/>
         <w:rPr>
           <w:rFonts w:ascii="Arimo" w:cs="Arimo" w:eastAsia="Arimo" w:hAnsi="Arimo"/>
-          <w:b w:val="0"/>
-          <w:i w:val="0"/>
-          <w:smallCaps w:val="0"/>
-          <w:strike w:val="0"/>
           <w:color w:val="141414"/>
           <w:sz w:val="20"/>
           <w:szCs w:val="20"/>
-          <w:u w:val="none"/>
-          <w:shd w:fill="auto" w:val="clear"/>
-          <w:vertAlign w:val="baseline"/>
-        </w:rPr>
-      </w:pPr>
-      <w:r>
-        <w:rPr>
-          <w:rFonts w:ascii="Arimo" w:cs="Arimo" w:eastAsia="Arimo" w:hAnsi="Arimo"/>
-          <w:b w:val="0"/>
-          <w:i w:val="0"/>
-          <w:smallCaps w:val="0"/>
-          <w:strike w:val="0"/>
+        </w:rPr>
+      </w:pPr>
+      <w:r>
+        <w:rPr>
+          <w:rFonts w:ascii="Arimo" w:cs="Arimo" w:eastAsia="Arimo" w:hAnsi="Arimo"/>
           <w:color w:val="141414"/>
           <w:sz w:val="20"/>
           <w:szCs w:val="20"/>
-          <w:u w:val="none"/>
-          <w:shd w:fill="auto" w:val="clear"/>
-          <w:vertAlign w:val="baseline"/>
           <w:rtl w:val="0"/>
         </w:rPr>
         <w:t xml:space="preserve">Thông tin này hết sức quan trọng. Chúng tôi không đồng ý nhà trường giao trẻ cho bất cứ người nào khác ngoài danh sách các cá nhân dưới đây, trừ các trường hợp khác có thông báo bằng văn bản của chúng tôi. Trong trường hợp khẩn cấp, chúng tôi gọi điện cho nhà trường để thông báo và để lại tin nhắn vào điện thoại của Trưởng cơ sở.</w:t>
@@ -196,10 +160,6 @@
     </w:p>
     <w:p>
       <w:pPr>
-        <w:keepNext w:val="0"/>
-        <w:keepLines w:val="0"/>
-        <w:pageBreakBefore w:val="0"/>
-        <w:widowControl w:val="1"/>
         <w:pBdr>
           <w:top w:space="0" w:sz="0" w:val="nil"/>
           <w:left w:space="0" w:sz="0" w:val="nil"/>
@@ -208,36 +168,22 @@
           <w:between w:space="0" w:sz="0" w:val="nil"/>
         </w:pBdr>
         <w:shd w:fill="ffffff" w:val="clear"/>
-        <w:spacing w:after="0" w:before="0" w:line="360" w:lineRule="auto"/>
-        <w:ind w:left="720" w:right="0" w:firstLine="0"/>
+        <w:spacing w:after="0" w:line="360" w:lineRule="auto"/>
+        <w:ind w:left="720" w:firstLine="0"/>
         <w:jc w:val="both"/>
         <w:rPr>
           <w:rFonts w:ascii="Arimo" w:cs="Arimo" w:eastAsia="Arimo" w:hAnsi="Arimo"/>
-          <w:b w:val="0"/>
-          <w:i w:val="0"/>
-          <w:smallCaps w:val="0"/>
-          <w:strike w:val="0"/>
           <w:color w:val="141414"/>
           <w:sz w:val="20"/>
           <w:szCs w:val="20"/>
-          <w:u w:val="none"/>
-          <w:shd w:fill="auto" w:val="clear"/>
-          <w:vertAlign w:val="baseline"/>
-        </w:rPr>
-      </w:pPr>
-      <w:r>
-        <w:rPr>
-          <w:rFonts w:ascii="Arimo" w:cs="Arimo" w:eastAsia="Arimo" w:hAnsi="Arimo"/>
-          <w:b w:val="0"/>
-          <w:i w:val="0"/>
-          <w:smallCaps w:val="0"/>
-          <w:strike w:val="0"/>
+        </w:rPr>
+      </w:pPr>
+      <w:r>
+        <w:rPr>
+          <w:rFonts w:ascii="Arimo" w:cs="Arimo" w:eastAsia="Arimo" w:hAnsi="Arimo"/>
           <w:color w:val="141414"/>
           <w:sz w:val="20"/>
           <w:szCs w:val="20"/>
-          <w:u w:val="none"/>
-          <w:shd w:fill="auto" w:val="clear"/>
-          <w:vertAlign w:val="baseline"/>
           <w:rtl w:val="0"/>
         </w:rPr>
         <w:t xml:space="preserve">Danh sách cá nhân được phép đưa đón trẻ tại trường:</w:t>
@@ -245,10 +191,6 @@
     </w:p>
     <w:p>
       <w:pPr>
-        <w:keepNext w:val="0"/>
-        <w:keepLines w:val="0"/>
-        <w:pageBreakBefore w:val="0"/>
-        <w:widowControl w:val="1"/>
         <w:pBdr>
           <w:top w:space="0" w:sz="0" w:val="nil"/>
           <w:left w:space="0" w:sz="0" w:val="nil"/>
@@ -257,8 +199,8 @@
           <w:between w:space="0" w:sz="0" w:val="nil"/>
         </w:pBdr>
         <w:shd w:fill="ffffff" w:val="clear"/>
-        <w:spacing w:after="0" w:before="0" w:line="360" w:lineRule="auto"/>
-        <w:ind w:left="720" w:right="0" w:firstLine="0"/>
+        <w:spacing w:after="0" w:line="360" w:lineRule="auto"/>
+        <w:ind w:left="720" w:firstLine="0"/>
         <w:jc w:val="both"/>
         <w:rPr>
           <w:rFonts w:ascii="Arimo" w:cs="Arimo" w:eastAsia="Arimo" w:hAnsi="Arimo"/>
@@ -320,13 +262,9 @@
               <w:bottom w:w="100.0" w:type="dxa"/>
               <w:right w:w="100.0" w:type="dxa"/>
             </w:tcMar>
-            <w:vAlign w:val="top"/>
           </w:tcPr>
           <w:p>
             <w:pPr>
-              <w:keepNext w:val="0"/>
-              <w:keepLines w:val="0"/>
-              <w:pageBreakBefore w:val="0"/>
               <w:widowControl w:val="0"/>
               <w:pBdr>
                 <w:top w:space="0" w:sz="0" w:val="nil"/>
@@ -335,9 +273,7 @@
                 <w:right w:space="0" w:sz="0" w:val="nil"/>
                 <w:between w:space="0" w:sz="0" w:val="nil"/>
               </w:pBdr>
-              <w:shd w:fill="auto" w:val="clear"/>
-              <w:spacing w:after="0" w:before="0" w:line="240" w:lineRule="auto"/>
-              <w:ind w:left="0" w:right="0" w:firstLine="0"/>
+              <w:spacing w:after="0" w:line="240" w:lineRule="auto"/>
               <w:jc w:val="center"/>
               <w:rPr>
                 <w:rFonts w:ascii="Arimo" w:cs="Arimo" w:eastAsia="Arimo" w:hAnsi="Arimo"/>
@@ -369,13 +305,9 @@
               <w:bottom w:w="100.0" w:type="dxa"/>
               <w:right w:w="100.0" w:type="dxa"/>
             </w:tcMar>
-            <w:vAlign w:val="top"/>
           </w:tcPr>
           <w:p>
             <w:pPr>
-              <w:keepNext w:val="0"/>
-              <w:keepLines w:val="0"/>
-              <w:pageBreakBefore w:val="0"/>
               <w:widowControl w:val="0"/>
               <w:pBdr>
                 <w:top w:space="0" w:sz="0" w:val="nil"/>
@@ -384,9 +316,7 @@
                 <w:right w:space="0" w:sz="0" w:val="nil"/>
                 <w:between w:space="0" w:sz="0" w:val="nil"/>
               </w:pBdr>
-              <w:shd w:fill="auto" w:val="clear"/>
-              <w:spacing w:after="0" w:before="0" w:line="240" w:lineRule="auto"/>
-              <w:ind w:left="0" w:right="0" w:firstLine="0"/>
+              <w:spacing w:after="0" w:line="240" w:lineRule="auto"/>
               <w:jc w:val="center"/>
               <w:rPr>
                 <w:rFonts w:ascii="Arimo" w:cs="Arimo" w:eastAsia="Arimo" w:hAnsi="Arimo"/>
@@ -418,13 +348,9 @@
               <w:bottom w:w="100.0" w:type="dxa"/>
               <w:right w:w="100.0" w:type="dxa"/>
             </w:tcMar>
-            <w:vAlign w:val="top"/>
           </w:tcPr>
           <w:p>
             <w:pPr>
-              <w:keepNext w:val="0"/>
-              <w:keepLines w:val="0"/>
-              <w:pageBreakBefore w:val="0"/>
               <w:widowControl w:val="0"/>
               <w:pBdr>
                 <w:top w:space="0" w:sz="0" w:val="nil"/>
@@ -433,9 +359,7 @@
                 <w:right w:space="0" w:sz="0" w:val="nil"/>
                 <w:between w:space="0" w:sz="0" w:val="nil"/>
               </w:pBdr>
-              <w:shd w:fill="auto" w:val="clear"/>
-              <w:spacing w:after="0" w:before="0" w:line="240" w:lineRule="auto"/>
-              <w:ind w:left="0" w:right="0" w:firstLine="0"/>
+              <w:spacing w:after="0" w:line="240" w:lineRule="auto"/>
               <w:jc w:val="center"/>
               <w:rPr>
                 <w:rFonts w:ascii="Arimo" w:cs="Arimo" w:eastAsia="Arimo" w:hAnsi="Arimo"/>
@@ -467,13 +391,9 @@
               <w:bottom w:w="100.0" w:type="dxa"/>
               <w:right w:w="100.0" w:type="dxa"/>
             </w:tcMar>
-            <w:vAlign w:val="top"/>
           </w:tcPr>
           <w:p>
             <w:pPr>
-              <w:keepNext w:val="0"/>
-              <w:keepLines w:val="0"/>
-              <w:pageBreakBefore w:val="0"/>
               <w:widowControl w:val="0"/>
               <w:pBdr>
                 <w:top w:space="0" w:sz="0" w:val="nil"/>
@@ -482,9 +402,7 @@
                 <w:right w:space="0" w:sz="0" w:val="nil"/>
                 <w:between w:space="0" w:sz="0" w:val="nil"/>
               </w:pBdr>
-              <w:shd w:fill="auto" w:val="clear"/>
-              <w:spacing w:after="0" w:before="0" w:line="240" w:lineRule="auto"/>
-              <w:ind w:left="0" w:right="0" w:firstLine="0"/>
+              <w:spacing w:after="0" w:line="240" w:lineRule="auto"/>
               <w:jc w:val="center"/>
               <w:rPr>
                 <w:rFonts w:ascii="Arimo" w:cs="Arimo" w:eastAsia="Arimo" w:hAnsi="Arimo"/>
@@ -516,13 +434,9 @@
               <w:bottom w:w="100.0" w:type="dxa"/>
               <w:right w:w="100.0" w:type="dxa"/>
             </w:tcMar>
-            <w:vAlign w:val="top"/>
           </w:tcPr>
           <w:p>
             <w:pPr>
-              <w:keepNext w:val="0"/>
-              <w:keepLines w:val="0"/>
-              <w:pageBreakBefore w:val="0"/>
               <w:widowControl w:val="0"/>
               <w:pBdr>
                 <w:top w:space="0" w:sz="0" w:val="nil"/>
@@ -531,9 +445,7 @@
                 <w:right w:space="0" w:sz="0" w:val="nil"/>
                 <w:between w:space="0" w:sz="0" w:val="nil"/>
               </w:pBdr>
-              <w:shd w:fill="auto" w:val="clear"/>
-              <w:spacing w:after="0" w:before="0" w:line="240" w:lineRule="auto"/>
-              <w:ind w:left="0" w:right="0" w:firstLine="0"/>
+              <w:spacing w:after="0" w:line="240" w:lineRule="auto"/>
               <w:jc w:val="center"/>
               <w:rPr>
                 <w:rFonts w:ascii="Arimo" w:cs="Arimo" w:eastAsia="Arimo" w:hAnsi="Arimo"/>
@@ -571,13 +483,12 @@
               <w:bottom w:w="100.0" w:type="dxa"/>
               <w:right w:w="100.0" w:type="dxa"/>
             </w:tcMar>
-            <w:vAlign w:val="top"/>
           </w:tcPr>
           <w:p>
             <w:pPr>
               <w:widowControl w:val="0"/>
               <w:shd w:fill="ffffff" w:val="clear"/>
-              <w:spacing w:before="240" w:line="1.1454545454545455" w:lineRule="auto"/>
+              <w:spacing w:before="240" w:line="14.399999999999999" w:lineRule="auto"/>
               <w:jc w:val="both"/>
               <w:rPr>
                 <w:rFonts w:ascii="Arimo" w:cs="Arimo" w:eastAsia="Arimo" w:hAnsi="Arimo"/>
@@ -599,9 +510,6 @@
           </w:p>
           <w:p>
             <w:pPr>
-              <w:keepNext w:val="0"/>
-              <w:keepLines w:val="0"/>
-              <w:pageBreakBefore w:val="0"/>
               <w:widowControl w:val="0"/>
               <w:pBdr>
                 <w:top w:space="0" w:sz="0" w:val="nil"/>
@@ -610,9 +518,7 @@
                 <w:right w:space="0" w:sz="0" w:val="nil"/>
                 <w:between w:space="0" w:sz="0" w:val="nil"/>
               </w:pBdr>
-              <w:shd w:fill="auto" w:val="clear"/>
-              <w:spacing w:after="0" w:before="0" w:line="240" w:lineRule="auto"/>
-              <w:ind w:left="0" w:right="0" w:firstLine="0"/>
+              <w:spacing w:after="0" w:line="240" w:lineRule="auto"/>
               <w:jc w:val="center"/>
               <w:rPr>
                 <w:rFonts w:ascii="Arimo" w:cs="Arimo" w:eastAsia="Arimo" w:hAnsi="Arimo"/>
@@ -637,13 +543,12 @@
               <w:bottom w:w="100.0" w:type="dxa"/>
               <w:right w:w="100.0" w:type="dxa"/>
             </w:tcMar>
-            <w:vAlign w:val="top"/>
           </w:tcPr>
           <w:p>
             <w:pPr>
               <w:widowControl w:val="0"/>
               <w:shd w:fill="ffffff" w:val="clear"/>
-              <w:spacing w:before="240" w:line="1.1454545454545455" w:lineRule="auto"/>
+              <w:spacing w:before="240" w:line="14.399999999999999" w:lineRule="auto"/>
               <w:jc w:val="both"/>
               <w:rPr>
                 <w:rFonts w:ascii="Arimo" w:cs="Arimo" w:eastAsia="Arimo" w:hAnsi="Arimo"/>
@@ -665,9 +570,6 @@
           </w:p>
           <w:p>
             <w:pPr>
-              <w:keepNext w:val="0"/>
-              <w:keepLines w:val="0"/>
-              <w:pageBreakBefore w:val="0"/>
               <w:widowControl w:val="0"/>
               <w:pBdr>
                 <w:top w:space="0" w:sz="0" w:val="nil"/>
@@ -676,10 +578,7 @@
                 <w:right w:space="0" w:sz="0" w:val="nil"/>
                 <w:between w:space="0" w:sz="0" w:val="nil"/>
               </w:pBdr>
-              <w:shd w:fill="auto" w:val="clear"/>
-              <w:spacing w:after="0" w:before="0" w:line="240" w:lineRule="auto"/>
-              <w:ind w:left="0" w:right="0" w:firstLine="0"/>
-              <w:jc w:val="left"/>
+              <w:spacing w:after="0" w:line="240" w:lineRule="auto"/>
               <w:rPr>
                 <w:rFonts w:ascii="Arimo" w:cs="Arimo" w:eastAsia="Arimo" w:hAnsi="Arimo"/>
                 <w:color w:val="141414"/>
@@ -703,13 +602,12 @@
               <w:bottom w:w="100.0" w:type="dxa"/>
               <w:right w:w="100.0" w:type="dxa"/>
             </w:tcMar>
-            <w:vAlign w:val="top"/>
           </w:tcPr>
           <w:p>
             <w:pPr>
               <w:widowControl w:val="0"/>
               <w:shd w:fill="ffffff" w:val="clear"/>
-              <w:spacing w:before="240" w:line="1.1454545454545455" w:lineRule="auto"/>
+              <w:spacing w:before="240" w:line="14.399999999999999" w:lineRule="auto"/>
               <w:jc w:val="both"/>
               <w:rPr>
                 <w:rFonts w:ascii="Arimo" w:cs="Arimo" w:eastAsia="Arimo" w:hAnsi="Arimo"/>
@@ -731,9 +629,6 @@
           </w:p>
           <w:p>
             <w:pPr>
-              <w:keepNext w:val="0"/>
-              <w:keepLines w:val="0"/>
-              <w:pageBreakBefore w:val="0"/>
               <w:widowControl w:val="0"/>
               <w:pBdr>
                 <w:top w:space="0" w:sz="0" w:val="nil"/>
@@ -742,10 +637,7 @@
                 <w:right w:space="0" w:sz="0" w:val="nil"/>
                 <w:between w:space="0" w:sz="0" w:val="nil"/>
               </w:pBdr>
-              <w:shd w:fill="auto" w:val="clear"/>
-              <w:spacing w:after="0" w:before="0" w:line="240" w:lineRule="auto"/>
-              <w:ind w:left="0" w:right="0" w:firstLine="0"/>
-              <w:jc w:val="left"/>
+              <w:spacing w:after="0" w:line="240" w:lineRule="auto"/>
               <w:rPr>
                 <w:rFonts w:ascii="Arimo" w:cs="Arimo" w:eastAsia="Arimo" w:hAnsi="Arimo"/>
                 <w:color w:val="141414"/>
@@ -769,13 +661,12 @@
               <w:bottom w:w="100.0" w:type="dxa"/>
               <w:right w:w="100.0" w:type="dxa"/>
             </w:tcMar>
-            <w:vAlign w:val="top"/>
           </w:tcPr>
           <w:p>
             <w:pPr>
               <w:widowControl w:val="0"/>
               <w:shd w:fill="ffffff" w:val="clear"/>
-              <w:spacing w:before="240" w:line="1.1454545454545455" w:lineRule="auto"/>
+              <w:spacing w:before="240" w:line="14.399999999999999" w:lineRule="auto"/>
               <w:jc w:val="both"/>
               <w:rPr>
                 <w:rFonts w:ascii="Arimo" w:cs="Arimo" w:eastAsia="Arimo" w:hAnsi="Arimo"/>
@@ -805,13 +696,12 @@
               <w:bottom w:w="100.0" w:type="dxa"/>
               <w:right w:w="100.0" w:type="dxa"/>
             </w:tcMar>
-            <w:vAlign w:val="top"/>
           </w:tcPr>
           <w:p>
             <w:pPr>
               <w:widowControl w:val="0"/>
               <w:shd w:fill="ffffff" w:val="clear"/>
-              <w:spacing w:before="240" w:line="1.1454545454545455" w:lineRule="auto"/>
+              <w:spacing w:before="240" w:line="14.399999999999999" w:lineRule="auto"/>
               <w:jc w:val="both"/>
               <w:rPr>
                 <w:rFonts w:ascii="Arimo" w:cs="Arimo" w:eastAsia="Arimo" w:hAnsi="Arimo"/>
@@ -833,9 +723,6 @@
           </w:p>
           <w:p>
             <w:pPr>
-              <w:keepNext w:val="0"/>
-              <w:keepLines w:val="0"/>
-              <w:pageBreakBefore w:val="0"/>
               <w:widowControl w:val="0"/>
               <w:pBdr>
                 <w:top w:space="0" w:sz="0" w:val="nil"/>
@@ -844,10 +731,7 @@
                 <w:right w:space="0" w:sz="0" w:val="nil"/>
                 <w:between w:space="0" w:sz="0" w:val="nil"/>
               </w:pBdr>
-              <w:shd w:fill="auto" w:val="clear"/>
-              <w:spacing w:after="0" w:before="0" w:line="240" w:lineRule="auto"/>
-              <w:ind w:left="0" w:right="0" w:firstLine="0"/>
-              <w:jc w:val="left"/>
+              <w:spacing w:after="0" w:line="240" w:lineRule="auto"/>
               <w:rPr>
                 <w:rFonts w:ascii="Arimo" w:cs="Arimo" w:eastAsia="Arimo" w:hAnsi="Arimo"/>
                 <w:color w:val="141414"/>
@@ -866,10 +750,6 @@
     </w:tbl>
     <w:p>
       <w:pPr>
-        <w:keepNext w:val="0"/>
-        <w:keepLines w:val="0"/>
-        <w:pageBreakBefore w:val="0"/>
-        <w:widowControl w:val="1"/>
         <w:pBdr>
           <w:top w:space="0" w:sz="0" w:val="nil"/>
           <w:left w:space="0" w:sz="0" w:val="nil"/>
@@ -878,21 +758,13 @@
           <w:between w:space="0" w:sz="0" w:val="nil"/>
         </w:pBdr>
         <w:shd w:fill="ffffff" w:val="clear"/>
-        <w:spacing w:after="0" w:before="0" w:line="360" w:lineRule="auto"/>
-        <w:ind w:left="0" w:right="0" w:firstLine="0"/>
+        <w:spacing w:after="0" w:line="360" w:lineRule="auto"/>
         <w:jc w:val="both"/>
         <w:rPr>
           <w:rFonts w:ascii="Arimo" w:cs="Arimo" w:eastAsia="Arimo" w:hAnsi="Arimo"/>
-          <w:b w:val="0"/>
-          <w:i w:val="0"/>
-          <w:smallCaps w:val="0"/>
-          <w:strike w:val="0"/>
           <w:color w:val="141414"/>
           <w:sz w:val="20"/>
           <w:szCs w:val="20"/>
-          <w:u w:val="none"/>
-          <w:shd w:fill="auto" w:val="clear"/>
-          <w:vertAlign w:val="baseline"/>
         </w:rPr>
       </w:pPr>
       <w:r>
@@ -903,10 +775,6 @@
     </w:p>
     <w:p>
       <w:pPr>
-        <w:keepNext w:val="0"/>
-        <w:keepLines w:val="0"/>
-        <w:pageBreakBefore w:val="0"/>
-        <w:widowControl w:val="1"/>
         <w:numPr>
           <w:ilvl w:val="0"/>
           <w:numId w:val="1"/>
@@ -919,47 +787,44 @@
           <w:between w:space="0" w:sz="0" w:val="nil"/>
         </w:pBdr>
         <w:shd w:fill="ffffff" w:val="clear"/>
-        <w:spacing w:after="0" w:before="0" w:line="259" w:lineRule="auto"/>
-        <w:ind w:left="720" w:right="0" w:hanging="360"/>
+        <w:spacing w:after="0" w:lineRule="auto"/>
+        <w:ind w:left="720" w:hanging="360"/>
         <w:jc w:val="both"/>
         <w:rPr>
           <w:rFonts w:ascii="Arimo" w:cs="Arimo" w:eastAsia="Arimo" w:hAnsi="Arimo"/>
-          <w:b w:val="0"/>
-          <w:i w:val="0"/>
-          <w:smallCaps w:val="0"/>
-          <w:strike w:val="0"/>
           <w:color w:val="141414"/>
           <w:sz w:val="20"/>
           <w:szCs w:val="20"/>
-          <w:u w:val="none"/>
-          <w:shd w:fill="auto" w:val="clear"/>
-          <w:vertAlign w:val="baseline"/>
-        </w:rPr>
-      </w:pPr>
-      <w:r>
-        <w:rPr>
-          <w:rFonts w:ascii="Arimo" w:cs="Arimo" w:eastAsia="Arimo" w:hAnsi="Arimo"/>
-          <w:b w:val="0"/>
-          <w:i w:val="0"/>
-          <w:smallCaps w:val="0"/>
-          <w:strike w:val="0"/>
+        </w:rPr>
+      </w:pPr>
+      <w:r>
+        <w:rPr>
+          <w:rFonts w:ascii="Arimo" w:cs="Arimo" w:eastAsia="Arimo" w:hAnsi="Arimo"/>
           <w:color w:val="141414"/>
           <w:sz w:val="20"/>
           <w:szCs w:val="20"/>
-          <w:u w:val="none"/>
-          <w:shd w:fill="auto" w:val="clear"/>
-          <w:vertAlign w:val="baseline"/>
           <w:rtl w:val="0"/>
         </w:rPr>
         <w:t xml:space="preserve">Tôi cho phép con tôi được tham gia vào tất cả các hoạt động ngoại khóa của Clover Montessori trong suốt các năm học tại trường, trừ những trường hợp đặc biệt có ý kiến không đồng ý của chúng tôi bằng văn bản</w:t>
+      </w:r>
+      <w:r>
+        <w:rPr>
+          <w:rFonts w:ascii="Calibri" w:cs="Calibri" w:eastAsia="Calibri" w:hAnsi="Calibri"/>
+          <w:color w:val="141414"/>
+          <w:sz w:val="20"/>
+          <w:szCs w:val="20"/>
+          <w:rtl w:val="0"/>
+        </w:rPr>
+        <w:t xml:space="preserve">.</w:t>
+      </w:r>
+      <w:r>
+        <w:rPr>
+          <w:rtl w:val="0"/>
+        </w:rPr>
       </w:r>
     </w:p>
     <w:p>
       <w:pPr>
-        <w:keepNext w:val="0"/>
-        <w:keepLines w:val="0"/>
-        <w:pageBreakBefore w:val="0"/>
-        <w:widowControl w:val="1"/>
         <w:pBdr>
           <w:top w:space="0" w:sz="0" w:val="nil"/>
           <w:left w:space="0" w:sz="0" w:val="nil"/>
@@ -968,21 +833,14 @@
           <w:between w:space="0" w:sz="0" w:val="nil"/>
         </w:pBdr>
         <w:shd w:fill="ffffff" w:val="clear"/>
-        <w:spacing w:after="0" w:before="0" w:line="259" w:lineRule="auto"/>
-        <w:ind w:left="720" w:right="0" w:firstLine="0"/>
+        <w:spacing w:after="0" w:lineRule="auto"/>
+        <w:ind w:left="720" w:firstLine="0"/>
         <w:jc w:val="both"/>
         <w:rPr>
           <w:rFonts w:ascii="Arimo" w:cs="Arimo" w:eastAsia="Arimo" w:hAnsi="Arimo"/>
-          <w:b w:val="0"/>
-          <w:i w:val="0"/>
-          <w:smallCaps w:val="0"/>
-          <w:strike w:val="0"/>
           <w:color w:val="141414"/>
           <w:sz w:val="12"/>
           <w:szCs w:val="12"/>
-          <w:u w:val="none"/>
-          <w:shd w:fill="auto" w:val="clear"/>
-          <w:vertAlign w:val="baseline"/>
         </w:rPr>
       </w:pPr>
       <w:r>
@@ -1012,19 +870,114 @@
         <w:spacing w:after="0" w:lineRule="auto"/>
         <w:jc w:val="right"/>
         <w:rPr>
-          <w:rFonts w:ascii="Arimo" w:cs="Arimo" w:eastAsia="Arimo" w:hAnsi="Arimo"/>
-          <w:sz w:val="20"/>
-          <w:szCs w:val="20"/>
-        </w:rPr>
-      </w:pPr>
-      <w:r>
-        <w:rPr>
-          <w:rFonts w:ascii="Arimo" w:cs="Arimo" w:eastAsia="Arimo" w:hAnsi="Arimo"/>
-          <w:sz w:val="20"/>
-          <w:szCs w:val="20"/>
-          <w:rtl w:val="0"/>
-        </w:rPr>
-        <w:t xml:space="preserve">Tp. Hồ Chí Minh, ngày…${date}...tháng…${month}...năm...${year}...</w:t>
+          <w:rFonts w:ascii="Calibri" w:cs="Calibri" w:eastAsia="Calibri" w:hAnsi="Calibri"/>
+          <w:sz w:val="20"/>
+          <w:szCs w:val="20"/>
+        </w:rPr>
+      </w:pPr>
+      <w:r>
+        <w:rPr>
+          <w:rFonts w:ascii="Arimo" w:cs="Arimo" w:eastAsia="Arimo" w:hAnsi="Arimo"/>
+          <w:sz w:val="20"/>
+          <w:szCs w:val="20"/>
+          <w:rtl w:val="0"/>
+        </w:rPr>
+        <w:t xml:space="preserve">Tp. Hồ Chí Minh, ngày</w:t>
+      </w:r>
+      <w:r>
+        <w:rPr>
+          <w:rFonts w:ascii="Calibri" w:cs="Calibri" w:eastAsia="Calibri" w:hAnsi="Calibri"/>
+          <w:sz w:val="20"/>
+          <w:szCs w:val="20"/>
+          <w:rtl w:val="0"/>
+        </w:rPr>
+        <w:t xml:space="preserve"> </w:t>
+      </w:r>
+      <w:r>
+        <w:rPr>
+          <w:rFonts w:ascii="Arimo" w:cs="Arimo" w:eastAsia="Arimo" w:hAnsi="Arimo"/>
+          <w:sz w:val="20"/>
+          <w:szCs w:val="20"/>
+          <w:rtl w:val="0"/>
+        </w:rPr>
+        <w:t xml:space="preserve">${date}</w:t>
+      </w:r>
+      <w:r>
+        <w:rPr>
+          <w:rFonts w:ascii="Calibri" w:cs="Calibri" w:eastAsia="Calibri" w:hAnsi="Calibri"/>
+          <w:sz w:val="20"/>
+          <w:szCs w:val="20"/>
+          <w:rtl w:val="0"/>
+        </w:rPr>
+        <w:t xml:space="preserve"> </w:t>
+      </w:r>
+      <w:r>
+        <w:rPr>
+          <w:rFonts w:ascii="Arimo" w:cs="Arimo" w:eastAsia="Arimo" w:hAnsi="Arimo"/>
+          <w:sz w:val="20"/>
+          <w:szCs w:val="20"/>
+          <w:rtl w:val="0"/>
+        </w:rPr>
+        <w:t xml:space="preserve">tháng</w:t>
+      </w:r>
+      <w:r>
+        <w:rPr>
+          <w:rFonts w:ascii="Calibri" w:cs="Calibri" w:eastAsia="Calibri" w:hAnsi="Calibri"/>
+          <w:sz w:val="20"/>
+          <w:szCs w:val="20"/>
+          <w:rtl w:val="0"/>
+        </w:rPr>
+        <w:t xml:space="preserve"> </w:t>
+      </w:r>
+      <w:r>
+        <w:rPr>
+          <w:rFonts w:ascii="Arimo" w:cs="Arimo" w:eastAsia="Arimo" w:hAnsi="Arimo"/>
+          <w:sz w:val="20"/>
+          <w:szCs w:val="20"/>
+          <w:rtl w:val="0"/>
+        </w:rPr>
+        <w:t xml:space="preserve">${month}</w:t>
+      </w:r>
+      <w:r>
+        <w:rPr>
+          <w:rFonts w:ascii="Calibri" w:cs="Calibri" w:eastAsia="Calibri" w:hAnsi="Calibri"/>
+          <w:sz w:val="20"/>
+          <w:szCs w:val="20"/>
+          <w:rtl w:val="0"/>
+        </w:rPr>
+        <w:t xml:space="preserve"> </w:t>
+      </w:r>
+      <w:r>
+        <w:rPr>
+          <w:rFonts w:ascii="Arimo" w:cs="Arimo" w:eastAsia="Arimo" w:hAnsi="Arimo"/>
+          <w:sz w:val="20"/>
+          <w:szCs w:val="20"/>
+          <w:rtl w:val="0"/>
+        </w:rPr>
+        <w:t xml:space="preserve">năm</w:t>
+      </w:r>
+      <w:r>
+        <w:rPr>
+          <w:rFonts w:ascii="Calibri" w:cs="Calibri" w:eastAsia="Calibri" w:hAnsi="Calibri"/>
+          <w:sz w:val="20"/>
+          <w:szCs w:val="20"/>
+          <w:rtl w:val="0"/>
+        </w:rPr>
+        <w:t xml:space="preserve"> </w:t>
+      </w:r>
+      <w:r>
+        <w:rPr>
+          <w:rFonts w:ascii="Arimo" w:cs="Arimo" w:eastAsia="Arimo" w:hAnsi="Arimo"/>
+          <w:sz w:val="20"/>
+          <w:szCs w:val="20"/>
+          <w:rtl w:val="0"/>
+        </w:rPr>
+        <w:t xml:space="preserve">${year}</w:t>
+      </w:r>
+      <w:r>
+        <w:rPr>
+          <w:rtl w:val="0"/>
+        </w:rPr>
       </w:r>
     </w:p>
     <w:p>
@@ -1070,7 +1023,7 @@
         <w:ind w:left="3600" w:firstLine="720"/>
         <w:jc w:val="center"/>
         <w:rPr>
-          <w:rFonts w:ascii="Arimo" w:cs="Arimo" w:eastAsia="Arimo" w:hAnsi="Arimo"/>
+          <w:rFonts w:ascii="Calibri" w:cs="Calibri" w:eastAsia="Calibri" w:hAnsi="Calibri"/>
           <w:sz w:val="20"/>
           <w:szCs w:val="20"/>
         </w:rPr>
@@ -1083,6 +1036,35 @@
           <w:rtl w:val="0"/>
         </w:rPr>
         <w:t xml:space="preserve">Chữ ký của Phụ huynh</w:t>
+      </w:r>
+      <w:r>
+        <w:rPr>
+          <w:rtl w:val="0"/>
+        </w:rPr>
+      </w:r>
+    </w:p>
+    <w:p>
+      <w:pPr>
+        <w:spacing w:after="0" w:lineRule="auto"/>
+        <w:ind w:left="3600" w:firstLine="720"/>
+        <w:jc w:val="center"/>
+        <w:rPr>
+          <w:rFonts w:ascii="Calibri" w:cs="Calibri" w:eastAsia="Calibri" w:hAnsi="Calibri"/>
+          <w:sz w:val="20"/>
+          <w:szCs w:val="20"/>
+        </w:rPr>
+      </w:pPr>
+      <w:r>
+        <w:rPr>
+          <w:color w:val="000000"/>
+          <w:rtl w:val="0"/>
+        </w:rPr>
+        <w:t xml:space="preserve"> (ký và ghi rõ họ tên)</w:t>
+      </w:r>
+      <w:r>
+        <w:rPr>
+          <w:rtl w:val="0"/>
+        </w:rPr>
       </w:r>
     </w:p>
     <w:sectPr>
@@ -1100,10 +1082,6 @@
 <w:ftr xmlns:mc="http://schemas.openxmlformats.org/markup-compatibility/2006" xmlns:o="urn:schemas-microsoft-com:office:office" xmlns:r="http://schemas.openxmlformats.org/officeDocument/2006/relationships" xmlns:m="http://schemas.openxmlformats.org/officeDocument/2006/math" xmlns:v="urn:schemas-microsoft-com:vml" xmlns:wp="http://schemas.openxmlformats.org/drawingml/2006/wordprocessingDrawing" xmlns:w10="urn:schemas-microsoft-com:office:word" xmlns:w="http://schemas.openxmlformats.org/wordprocessingml/2006/main" xmlns:wne="http://schemas.microsoft.com/office/word/2006/wordml" xmlns:sl="http://schemas.openxmlformats.org/schemaLibrary/2006/main" xmlns:a="http://schemas.openxmlformats.org/drawingml/2006/main" xmlns:pic="http://schemas.openxmlformats.org/drawingml/2006/picture" xmlns:c="http://schemas.openxmlformats.org/drawingml/2006/chart" xmlns:lc="http://schemas.openxmlformats.org/drawingml/2006/lockedCanvas" xmlns:dgm="http://schemas.openxmlformats.org/drawingml/2006/diagram" xmlns:wps="http://schemas.microsoft.com/office/word/2010/wordprocessingShape" xmlns:wpg="http://schemas.microsoft.com/office/word/2010/wordprocessingGroup" xmlns:w14="http://schemas.microsoft.com/office/word/2010/wordml" xmlns:w15="http://schemas.microsoft.com/office/word/2012/wordml">
   <w:p>
     <w:pPr>
-      <w:keepNext w:val="0"/>
-      <w:keepLines w:val="0"/>
-      <w:pageBreakBefore w:val="0"/>
-      <w:widowControl w:val="1"/>
       <w:pBdr>
         <w:top w:space="0" w:sz="0" w:val="nil"/>
         <w:left w:space="0" w:sz="0" w:val="nil"/>
@@ -1111,26 +1089,15 @@
         <w:right w:space="0" w:sz="0" w:val="nil"/>
         <w:between w:space="0" w:sz="0" w:val="nil"/>
       </w:pBdr>
-      <w:shd w:fill="auto" w:val="clear"/>
       <w:tabs>
         <w:tab w:val="center" w:pos="4680"/>
         <w:tab w:val="right" w:pos="9360"/>
       </w:tabs>
-      <w:spacing w:after="0" w:before="0" w:line="240" w:lineRule="auto"/>
-      <w:ind w:left="0" w:right="0" w:firstLine="0"/>
-      <w:jc w:val="left"/>
+      <w:spacing w:after="0" w:line="240" w:lineRule="auto"/>
       <w:rPr>
-        <w:rFonts w:ascii="Calibri" w:cs="Calibri" w:eastAsia="Calibri" w:hAnsi="Calibri"/>
-        <w:b w:val="0"/>
-        <w:i w:val="0"/>
-        <w:smallCaps w:val="0"/>
-        <w:strike w:val="0"/>
         <w:color w:val="000000"/>
         <w:sz w:val="18"/>
         <w:szCs w:val="18"/>
-        <w:u w:val="none"/>
-        <w:shd w:fill="auto" w:val="clear"/>
-        <w:vertAlign w:val="baseline"/>
       </w:rPr>
     </w:pPr>
     <w:r>
@@ -1148,12 +1115,12 @@
                 <wp:posOffset>12701</wp:posOffset>
               </wp:positionH>
               <wp:positionV relativeFrom="paragraph">
-                <wp:posOffset>63500</wp:posOffset>
+                <wp:posOffset>50800</wp:posOffset>
               </wp:positionV>
-              <wp:extent cx="6430617" cy="12700"/>
+              <wp:extent cx="6440142" cy="22225"/>
               <wp:effectExtent b="0" l="0" r="0" t="0"/>
               <wp:wrapNone/>
-              <wp:docPr id="26" name=""/>
+              <wp:docPr id="28" name=""/>
               <a:graphic>
                 <a:graphicData uri="http://schemas.microsoft.com/office/word/2010/wordprocessingShape">
                   <wps:wsp>
@@ -1194,12 +1161,12 @@
                 <wp:posOffset>12701</wp:posOffset>
               </wp:positionH>
               <wp:positionV relativeFrom="paragraph">
-                <wp:posOffset>63500</wp:posOffset>
+                <wp:posOffset>50800</wp:posOffset>
               </wp:positionV>
-              <wp:extent cx="6430617" cy="12700"/>
+              <wp:extent cx="6440142" cy="22225"/>
               <wp:effectExtent b="0" l="0" r="0" t="0"/>
               <wp:wrapNone/>
-              <wp:docPr id="26" name="image2.png"/>
+              <wp:docPr id="28" name="image2.png"/>
               <a:graphic>
                 <a:graphicData uri="http://schemas.openxmlformats.org/drawingml/2006/picture">
                   <pic:pic>
@@ -1217,7 +1184,7 @@
                     <pic:spPr>
                       <a:xfrm>
                         <a:off x="0" y="0"/>
-                        <a:ext cx="6430617" cy="12700"/>
+                        <a:ext cx="6440142" cy="22225"/>
                       </a:xfrm>
                       <a:prstGeom prst="rect"/>
                       <a:ln/>
@@ -1233,10 +1200,6 @@
   </w:p>
   <w:p>
     <w:pPr>
-      <w:keepNext w:val="0"/>
-      <w:keepLines w:val="0"/>
-      <w:pageBreakBefore w:val="0"/>
-      <w:widowControl w:val="1"/>
       <w:pBdr>
         <w:top w:space="0" w:sz="0" w:val="nil"/>
         <w:left w:space="0" w:sz="0" w:val="nil"/>
@@ -1244,41 +1207,22 @@
         <w:right w:space="0" w:sz="0" w:val="nil"/>
         <w:between w:space="0" w:sz="0" w:val="nil"/>
       </w:pBdr>
-      <w:shd w:fill="auto" w:val="clear"/>
       <w:tabs>
         <w:tab w:val="center" w:pos="4680"/>
         <w:tab w:val="right" w:pos="9360"/>
       </w:tabs>
-      <w:spacing w:after="0" w:before="0" w:line="240" w:lineRule="auto"/>
-      <w:ind w:left="0" w:right="0" w:firstLine="0"/>
-      <w:jc w:val="left"/>
+      <w:spacing w:after="0" w:line="240" w:lineRule="auto"/>
       <w:rPr>
-        <w:rFonts w:ascii="Calibri" w:cs="Calibri" w:eastAsia="Calibri" w:hAnsi="Calibri"/>
-        <w:b w:val="0"/>
-        <w:i w:val="0"/>
-        <w:smallCaps w:val="0"/>
-        <w:strike w:val="0"/>
         <w:color w:val="000000"/>
         <w:sz w:val="18"/>
         <w:szCs w:val="18"/>
-        <w:u w:val="none"/>
-        <w:shd w:fill="auto" w:val="clear"/>
-        <w:vertAlign w:val="baseline"/>
       </w:rPr>
     </w:pPr>
     <w:r>
       <w:rPr>
-        <w:rFonts w:ascii="Calibri" w:cs="Calibri" w:eastAsia="Calibri" w:hAnsi="Calibri"/>
-        <w:b w:val="0"/>
-        <w:i w:val="0"/>
-        <w:smallCaps w:val="0"/>
-        <w:strike w:val="0"/>
         <w:color w:val="000000"/>
         <w:sz w:val="18"/>
         <w:szCs w:val="18"/>
-        <w:u w:val="none"/>
-        <w:shd w:fill="auto" w:val="clear"/>
-        <w:vertAlign w:val="baseline"/>
         <w:rtl w:val="0"/>
       </w:rPr>
       <w:t xml:space="preserve">CLOVER MONTESSORI</w:t>
@@ -1286,10 +1230,6 @@
   </w:p>
   <w:p>
     <w:pPr>
-      <w:keepNext w:val="0"/>
-      <w:keepLines w:val="0"/>
-      <w:pageBreakBefore w:val="0"/>
-      <w:widowControl w:val="1"/>
       <w:pBdr>
         <w:top w:space="0" w:sz="0" w:val="nil"/>
         <w:left w:space="0" w:sz="0" w:val="nil"/>
@@ -1297,41 +1237,22 @@
         <w:right w:space="0" w:sz="0" w:val="nil"/>
         <w:between w:space="0" w:sz="0" w:val="nil"/>
       </w:pBdr>
-      <w:shd w:fill="auto" w:val="clear"/>
       <w:tabs>
         <w:tab w:val="center" w:pos="4680"/>
         <w:tab w:val="right" w:pos="9360"/>
       </w:tabs>
-      <w:spacing w:after="0" w:before="0" w:line="240" w:lineRule="auto"/>
-      <w:ind w:left="0" w:right="0" w:firstLine="0"/>
-      <w:jc w:val="left"/>
+      <w:spacing w:after="0" w:line="240" w:lineRule="auto"/>
       <w:rPr>
-        <w:rFonts w:ascii="Calibri" w:cs="Calibri" w:eastAsia="Calibri" w:hAnsi="Calibri"/>
-        <w:b w:val="0"/>
-        <w:i w:val="0"/>
-        <w:smallCaps w:val="0"/>
-        <w:strike w:val="0"/>
         <w:color w:val="000000"/>
         <w:sz w:val="18"/>
         <w:szCs w:val="18"/>
-        <w:u w:val="none"/>
-        <w:shd w:fill="auto" w:val="clear"/>
-        <w:vertAlign w:val="baseline"/>
       </w:rPr>
     </w:pPr>
     <w:r>
       <w:rPr>
-        <w:rFonts w:ascii="Calibri" w:cs="Calibri" w:eastAsia="Calibri" w:hAnsi="Calibri"/>
-        <w:b w:val="0"/>
-        <w:i w:val="0"/>
-        <w:smallCaps w:val="0"/>
-        <w:strike w:val="0"/>
         <w:color w:val="000000"/>
         <w:sz w:val="18"/>
         <w:szCs w:val="18"/>
-        <w:u w:val="none"/>
-        <w:shd w:fill="auto" w:val="clear"/>
-        <w:vertAlign w:val="baseline"/>
         <w:rtl w:val="0"/>
       </w:rPr>
       <w:t xml:space="preserve">CƠ SỞ 1: 169-171 Đường số 5, Khu đô thị Lakeview, P. An Phú, Quận 2</w:t>
@@ -1339,10 +1260,6 @@
   </w:p>
   <w:p>
     <w:pPr>
-      <w:keepNext w:val="0"/>
-      <w:keepLines w:val="0"/>
-      <w:pageBreakBefore w:val="0"/>
-      <w:widowControl w:val="1"/>
       <w:pBdr>
         <w:top w:space="0" w:sz="0" w:val="nil"/>
         <w:left w:space="0" w:sz="0" w:val="nil"/>
@@ -1350,41 +1267,22 @@
         <w:right w:space="0" w:sz="0" w:val="nil"/>
         <w:between w:space="0" w:sz="0" w:val="nil"/>
       </w:pBdr>
-      <w:shd w:fill="auto" w:val="clear"/>
       <w:tabs>
         <w:tab w:val="center" w:pos="4680"/>
         <w:tab w:val="right" w:pos="9360"/>
       </w:tabs>
-      <w:spacing w:after="0" w:before="0" w:line="240" w:lineRule="auto"/>
-      <w:ind w:left="0" w:right="0" w:firstLine="0"/>
-      <w:jc w:val="left"/>
+      <w:spacing w:after="0" w:line="240" w:lineRule="auto"/>
       <w:rPr>
-        <w:rFonts w:ascii="Calibri" w:cs="Calibri" w:eastAsia="Calibri" w:hAnsi="Calibri"/>
-        <w:b w:val="0"/>
-        <w:i w:val="0"/>
-        <w:smallCaps w:val="0"/>
-        <w:strike w:val="0"/>
         <w:color w:val="000000"/>
         <w:sz w:val="18"/>
         <w:szCs w:val="18"/>
-        <w:u w:val="none"/>
-        <w:shd w:fill="auto" w:val="clear"/>
-        <w:vertAlign w:val="baseline"/>
       </w:rPr>
     </w:pPr>
     <w:r>
       <w:rPr>
-        <w:rFonts w:ascii="Calibri" w:cs="Calibri" w:eastAsia="Calibri" w:hAnsi="Calibri"/>
-        <w:b w:val="0"/>
-        <w:i w:val="0"/>
-        <w:smallCaps w:val="0"/>
-        <w:strike w:val="0"/>
         <w:color w:val="000000"/>
         <w:sz w:val="18"/>
         <w:szCs w:val="18"/>
-        <w:u w:val="none"/>
-        <w:shd w:fill="auto" w:val="clear"/>
-        <w:vertAlign w:val="baseline"/>
         <w:rtl w:val="0"/>
       </w:rPr>
       <w:t xml:space="preserve">CƠ SỞ 2: A0.01 Đường Nguyễn Văn Linh, Khu Scenic Valley 2, P. Tân Phú, Quận 7</w:t>
@@ -1392,10 +1290,6 @@
   </w:p>
   <w:p>
     <w:pPr>
-      <w:keepNext w:val="0"/>
-      <w:keepLines w:val="0"/>
-      <w:pageBreakBefore w:val="0"/>
-      <w:widowControl w:val="1"/>
       <w:pBdr>
         <w:top w:space="0" w:sz="0" w:val="nil"/>
         <w:left w:space="0" w:sz="0" w:val="nil"/>
@@ -1403,58 +1297,27 @@
         <w:right w:space="0" w:sz="0" w:val="nil"/>
         <w:between w:space="0" w:sz="0" w:val="nil"/>
       </w:pBdr>
-      <w:shd w:fill="auto" w:val="clear"/>
       <w:tabs>
         <w:tab w:val="center" w:pos="4680"/>
         <w:tab w:val="right" w:pos="9360"/>
       </w:tabs>
-      <w:spacing w:after="0" w:before="0" w:line="240" w:lineRule="auto"/>
-      <w:ind w:left="0" w:right="0" w:firstLine="0"/>
-      <w:jc w:val="left"/>
+      <w:spacing w:after="0" w:line="240" w:lineRule="auto"/>
       <w:rPr>
-        <w:rFonts w:ascii="Calibri" w:cs="Calibri" w:eastAsia="Calibri" w:hAnsi="Calibri"/>
-        <w:b w:val="0"/>
-        <w:i w:val="0"/>
-        <w:smallCaps w:val="0"/>
-        <w:strike w:val="0"/>
         <w:color w:val="000000"/>
-        <w:sz w:val="22"/>
-        <w:szCs w:val="22"/>
-        <w:u w:val="none"/>
-        <w:shd w:fill="auto" w:val="clear"/>
-        <w:vertAlign w:val="baseline"/>
       </w:rPr>
     </w:pPr>
     <w:r>
       <w:rPr>
-        <w:rFonts w:ascii="Calibri" w:cs="Calibri" w:eastAsia="Calibri" w:hAnsi="Calibri"/>
-        <w:b w:val="0"/>
-        <w:i w:val="0"/>
-        <w:smallCaps w:val="0"/>
-        <w:strike w:val="0"/>
         <w:color w:val="000000"/>
         <w:sz w:val="18"/>
         <w:szCs w:val="18"/>
-        <w:u w:val="none"/>
-        <w:shd w:fill="auto" w:val="clear"/>
-        <w:vertAlign w:val="baseline"/>
         <w:rtl w:val="0"/>
       </w:rPr>
       <w:t xml:space="preserve">Hotline: 091 92 92 088</w:t>
     </w:r>
     <w:r>
       <w:rPr>
-        <w:rFonts w:ascii="Calibri" w:cs="Calibri" w:eastAsia="Calibri" w:hAnsi="Calibri"/>
-        <w:b w:val="0"/>
-        <w:i w:val="0"/>
-        <w:smallCaps w:val="0"/>
-        <w:strike w:val="0"/>
         <w:color w:val="000000"/>
-        <w:sz w:val="22"/>
-        <w:szCs w:val="22"/>
-        <w:u w:val="none"/>
-        <w:shd w:fill="auto" w:val="clear"/>
-        <w:vertAlign w:val="baseline"/>
         <w:rtl w:val="0"/>
       </w:rPr>
       <w:tab/>
@@ -1462,17 +1325,9 @@
     </w:r>
     <w:r>
       <w:rPr>
-        <w:rFonts w:ascii="Calibri" w:cs="Calibri" w:eastAsia="Calibri" w:hAnsi="Calibri"/>
-        <w:b w:val="0"/>
-        <w:i w:val="0"/>
-        <w:smallCaps w:val="0"/>
-        <w:strike w:val="0"/>
         <w:color w:val="000000"/>
         <w:sz w:val="18"/>
         <w:szCs w:val="18"/>
-        <w:u w:val="none"/>
-        <w:shd w:fill="auto" w:val="clear"/>
-        <w:vertAlign w:val="baseline"/>
         <w:rtl w:val="0"/>
       </w:rPr>
       <w:t xml:space="preserve">Email: info@clover.edu.vn</w:t>
@@ -1490,10 +1345,6 @@
 <w:hdr xmlns:mc="http://schemas.openxmlformats.org/markup-compatibility/2006" xmlns:o="urn:schemas-microsoft-com:office:office" xmlns:r="http://schemas.openxmlformats.org/officeDocument/2006/relationships" xmlns:m="http://schemas.openxmlformats.org/officeDocument/2006/math" xmlns:v="urn:schemas-microsoft-com:vml" xmlns:wp="http://schemas.openxmlformats.org/drawingml/2006/wordprocessingDrawing" xmlns:w10="urn:schemas-microsoft-com:office:word" xmlns:w="http://schemas.openxmlformats.org/wordprocessingml/2006/main" xmlns:wne="http://schemas.microsoft.com/office/word/2006/wordml" xmlns:sl="http://schemas.openxmlformats.org/schemaLibrary/2006/main" xmlns:a="http://schemas.openxmlformats.org/drawingml/2006/main" xmlns:pic="http://schemas.openxmlformats.org/drawingml/2006/picture" xmlns:c="http://schemas.openxmlformats.org/drawingml/2006/chart" xmlns:lc="http://schemas.openxmlformats.org/drawingml/2006/lockedCanvas" xmlns:dgm="http://schemas.openxmlformats.org/drawingml/2006/diagram" xmlns:wps="http://schemas.microsoft.com/office/word/2010/wordprocessingShape" xmlns:wpg="http://schemas.microsoft.com/office/word/2010/wordprocessingGroup" xmlns:w14="http://schemas.microsoft.com/office/word/2010/wordml" xmlns:w15="http://schemas.microsoft.com/office/word/2012/wordml">
   <w:p>
     <w:pPr>
-      <w:keepNext w:val="0"/>
-      <w:keepLines w:val="0"/>
-      <w:pageBreakBefore w:val="0"/>
-      <w:widowControl w:val="1"/>
       <w:pBdr>
         <w:top w:space="0" w:sz="0" w:val="nil"/>
         <w:left w:space="0" w:sz="0" w:val="nil"/>
@@ -1501,47 +1352,25 @@
         <w:right w:space="0" w:sz="0" w:val="nil"/>
         <w:between w:space="0" w:sz="0" w:val="nil"/>
       </w:pBdr>
-      <w:shd w:fill="auto" w:val="clear"/>
       <w:tabs>
         <w:tab w:val="center" w:pos="4680"/>
         <w:tab w:val="right" w:pos="9360"/>
       </w:tabs>
-      <w:spacing w:after="0" w:before="0" w:line="240" w:lineRule="auto"/>
-      <w:ind w:left="0" w:right="0" w:firstLine="0"/>
+      <w:spacing w:after="0" w:line="240" w:lineRule="auto"/>
       <w:jc w:val="right"/>
       <w:rPr>
-        <w:rFonts w:ascii="Calibri" w:cs="Calibri" w:eastAsia="Calibri" w:hAnsi="Calibri"/>
-        <w:b w:val="0"/>
-        <w:i w:val="0"/>
-        <w:smallCaps w:val="0"/>
-        <w:strike w:val="0"/>
         <w:color w:val="000000"/>
-        <w:sz w:val="22"/>
-        <w:szCs w:val="22"/>
-        <w:u w:val="none"/>
-        <w:shd w:fill="auto" w:val="clear"/>
-        <w:vertAlign w:val="baseline"/>
       </w:rPr>
     </w:pPr>
     <w:r>
       <w:rPr>
-        <w:rFonts w:ascii="Calibri" w:cs="Calibri" w:eastAsia="Calibri" w:hAnsi="Calibri"/>
-        <w:b w:val="0"/>
-        <w:i w:val="0"/>
-        <w:smallCaps w:val="0"/>
-        <w:strike w:val="0"/>
         <w:color w:val="000000"/>
-        <w:sz w:val="22"/>
-        <w:szCs w:val="22"/>
-        <w:u w:val="none"/>
-        <w:shd w:fill="auto" w:val="clear"/>
-        <w:vertAlign w:val="baseline"/>
       </w:rPr>
       <w:drawing>
         <wp:inline distB="0" distT="0" distL="0" distR="0">
           <wp:extent cx="1238824" cy="540000"/>
           <wp:effectExtent b="0" l="0" r="0" t="0"/>
-          <wp:docPr id="27" name="image1.png"/>
+          <wp:docPr id="29" name="image1.png"/>
           <a:graphic>
             <a:graphicData uri="http://schemas.openxmlformats.org/drawingml/2006/picture">
               <pic:pic>
@@ -1709,7 +1538,6 @@
     <w:pPr>
       <w:keepNext w:val="1"/>
       <w:keepLines w:val="1"/>
-      <w:pageBreakBefore w:val="0"/>
       <w:spacing w:after="120" w:before="480" w:lineRule="auto"/>
     </w:pPr>
     <w:rPr>
@@ -1725,7 +1553,6 @@
     <w:pPr>
       <w:keepNext w:val="1"/>
       <w:keepLines w:val="1"/>
-      <w:pageBreakBefore w:val="0"/>
       <w:spacing w:after="80" w:before="360" w:lineRule="auto"/>
     </w:pPr>
     <w:rPr>
@@ -1741,7 +1568,6 @@
     <w:pPr>
       <w:keepNext w:val="1"/>
       <w:keepLines w:val="1"/>
-      <w:pageBreakBefore w:val="0"/>
       <w:spacing w:after="80" w:before="280" w:lineRule="auto"/>
     </w:pPr>
     <w:rPr>
@@ -1757,7 +1583,6 @@
     <w:pPr>
       <w:keepNext w:val="1"/>
       <w:keepLines w:val="1"/>
-      <w:pageBreakBefore w:val="0"/>
       <w:spacing w:after="40" w:before="240" w:lineRule="auto"/>
     </w:pPr>
     <w:rPr>
@@ -1773,13 +1598,10 @@
     <w:pPr>
       <w:keepNext w:val="1"/>
       <w:keepLines w:val="1"/>
-      <w:pageBreakBefore w:val="0"/>
       <w:spacing w:after="40" w:before="220" w:lineRule="auto"/>
     </w:pPr>
     <w:rPr>
       <w:b w:val="1"/>
-      <w:sz w:val="22"/>
-      <w:szCs w:val="22"/>
     </w:rPr>
   </w:style>
   <w:style w:type="paragraph" w:styleId="Heading6">
@@ -1789,7 +1611,6 @@
     <w:pPr>
       <w:keepNext w:val="1"/>
       <w:keepLines w:val="1"/>
-      <w:pageBreakBefore w:val="0"/>
       <w:spacing w:after="40" w:before="200" w:lineRule="auto"/>
     </w:pPr>
     <w:rPr>
@@ -1805,7 +1626,6 @@
     <w:pPr>
       <w:keepNext w:val="1"/>
       <w:keepLines w:val="1"/>
-      <w:pageBreakBefore w:val="0"/>
       <w:spacing w:after="120" w:before="480" w:lineRule="auto"/>
     </w:pPr>
     <w:rPr>
@@ -1817,6 +1637,122 @@
   <w:style w:type="paragraph" w:styleId="Normal" w:default="1">
     <w:name w:val="Normal"/>
     <w:qFormat w:val="1"/>
+  </w:style>
+  <w:style w:type="paragraph" w:styleId="Heading1">
+    <w:name w:val="heading 1"/>
+    <w:basedOn w:val="Normal"/>
+    <w:next w:val="Normal"/>
+    <w:uiPriority w:val="9"/>
+    <w:qFormat w:val="1"/>
+    <w:pPr>
+      <w:keepNext w:val="1"/>
+      <w:keepLines w:val="1"/>
+      <w:spacing w:after="120" w:before="480"/>
+      <w:outlineLvl w:val="0"/>
+    </w:pPr>
+    <w:rPr>
+      <w:b w:val="1"/>
+      <w:sz w:val="48"/>
+      <w:szCs w:val="48"/>
+    </w:rPr>
+  </w:style>
+  <w:style w:type="paragraph" w:styleId="Heading2">
+    <w:name w:val="heading 2"/>
+    <w:basedOn w:val="Normal"/>
+    <w:next w:val="Normal"/>
+    <w:uiPriority w:val="9"/>
+    <w:semiHidden w:val="1"/>
+    <w:unhideWhenUsed w:val="1"/>
+    <w:qFormat w:val="1"/>
+    <w:pPr>
+      <w:keepNext w:val="1"/>
+      <w:keepLines w:val="1"/>
+      <w:spacing w:after="80" w:before="360"/>
+      <w:outlineLvl w:val="1"/>
+    </w:pPr>
+    <w:rPr>
+      <w:b w:val="1"/>
+      <w:sz w:val="36"/>
+      <w:szCs w:val="36"/>
+    </w:rPr>
+  </w:style>
+  <w:style w:type="paragraph" w:styleId="Heading3">
+    <w:name w:val="heading 3"/>
+    <w:basedOn w:val="Normal"/>
+    <w:next w:val="Normal"/>
+    <w:uiPriority w:val="9"/>
+    <w:semiHidden w:val="1"/>
+    <w:unhideWhenUsed w:val="1"/>
+    <w:qFormat w:val="1"/>
+    <w:pPr>
+      <w:keepNext w:val="1"/>
+      <w:keepLines w:val="1"/>
+      <w:spacing w:after="80" w:before="280"/>
+      <w:outlineLvl w:val="2"/>
+    </w:pPr>
+    <w:rPr>
+      <w:b w:val="1"/>
+      <w:sz w:val="28"/>
+      <w:szCs w:val="28"/>
+    </w:rPr>
+  </w:style>
+  <w:style w:type="paragraph" w:styleId="Heading4">
+    <w:name w:val="heading 4"/>
+    <w:basedOn w:val="Normal"/>
+    <w:next w:val="Normal"/>
+    <w:uiPriority w:val="9"/>
+    <w:semiHidden w:val="1"/>
+    <w:unhideWhenUsed w:val="1"/>
+    <w:qFormat w:val="1"/>
+    <w:pPr>
+      <w:keepNext w:val="1"/>
+      <w:keepLines w:val="1"/>
+      <w:spacing w:after="40" w:before="240"/>
+      <w:outlineLvl w:val="3"/>
+    </w:pPr>
+    <w:rPr>
+      <w:b w:val="1"/>
+      <w:sz w:val="24"/>
+      <w:szCs w:val="24"/>
+    </w:rPr>
+  </w:style>
+  <w:style w:type="paragraph" w:styleId="Heading5">
+    <w:name w:val="heading 5"/>
+    <w:basedOn w:val="Normal"/>
+    <w:next w:val="Normal"/>
+    <w:uiPriority w:val="9"/>
+    <w:semiHidden w:val="1"/>
+    <w:unhideWhenUsed w:val="1"/>
+    <w:qFormat w:val="1"/>
+    <w:pPr>
+      <w:keepNext w:val="1"/>
+      <w:keepLines w:val="1"/>
+      <w:spacing w:after="40" w:before="220"/>
+      <w:outlineLvl w:val="4"/>
+    </w:pPr>
+    <w:rPr>
+      <w:b w:val="1"/>
+    </w:rPr>
+  </w:style>
+  <w:style w:type="paragraph" w:styleId="Heading6">
+    <w:name w:val="heading 6"/>
+    <w:basedOn w:val="Normal"/>
+    <w:next w:val="Normal"/>
+    <w:uiPriority w:val="9"/>
+    <w:semiHidden w:val="1"/>
+    <w:unhideWhenUsed w:val="1"/>
+    <w:qFormat w:val="1"/>
+    <w:pPr>
+      <w:keepNext w:val="1"/>
+      <w:keepLines w:val="1"/>
+      <w:spacing w:after="40" w:before="200"/>
+      <w:outlineLvl w:val="5"/>
+    </w:pPr>
+    <w:rPr>
+      <w:b w:val="1"/>
+      <w:sz w:val="20"/>
+      <w:szCs w:val="20"/>
+    </w:rPr>
   </w:style>
   <w:style w:type="character" w:styleId="DefaultParagraphFont" w:default="1">
     <w:name w:val="Default Paragraph Font"/>
@@ -1845,6 +1781,23 @@
     <w:semiHidden w:val="1"/>
     <w:unhideWhenUsed w:val="1"/>
   </w:style>
+  <w:style w:type="paragraph" w:styleId="Title">
+    <w:name w:val="Title"/>
+    <w:basedOn w:val="Normal"/>
+    <w:next w:val="Normal"/>
+    <w:uiPriority w:val="10"/>
+    <w:qFormat w:val="1"/>
+    <w:pPr>
+      <w:keepNext w:val="1"/>
+      <w:keepLines w:val="1"/>
+      <w:spacing w:after="120" w:before="480"/>
+    </w:pPr>
+    <w:rPr>
+      <w:b w:val="1"/>
+      <w:sz w:val="72"/>
+      <w:szCs w:val="72"/>
+    </w:rPr>
+  </w:style>
   <w:style w:type="paragraph" w:styleId="Header">
     <w:name w:val="header"/>
     <w:basedOn w:val="Normal"/>
@@ -1903,19 +1856,18 @@
   <w:style w:type="paragraph" w:styleId="Subtitle">
     <w:name w:val="Subtitle"/>
     <w:basedOn w:val="Normal"/>
+    <w:next w:val="Normal"/>
     <w:link w:val="SubtitleChar"/>
-    <w:uiPriority w:val="1"/>
+    <w:uiPriority w:val="11"/>
     <w:qFormat w:val="1"/>
-    <w:rsid w:val="001B4302"/>
     <w:pPr>
       <w:spacing w:after="40" w:line="228" w:lineRule="auto"/>
     </w:pPr>
     <w:rPr>
-      <w:caps w:val="1"/>
-      <w:color w:val="44546a" w:themeColor="text2"/>
+      <w:smallCaps w:val="1"/>
+      <w:color w:val="44546a"/>
       <w:sz w:val="52"/>
-      <w:szCs w:val="24"/>
-      <w:lang w:eastAsia="ja-JP"/>
+      <w:szCs w:val="52"/>
     </w:rPr>
   </w:style>
   <w:style w:type="character" w:styleId="SubtitleChar" w:customStyle="1">
@@ -1997,6 +1949,19 @@
       <w:rFonts w:eastAsiaTheme="minorEastAsia"/>
     </w:rPr>
   </w:style>
+  <w:style w:type="table" w:styleId="a" w:customStyle="1">
+    <w:basedOn w:val="TableNormal"/>
+    <w:tblPr>
+      <w:tblStyleRowBandSize w:val="1"/>
+      <w:tblStyleColBandSize w:val="1"/>
+      <w:tblCellMar>
+        <w:top w:w="100.0" w:type="dxa"/>
+        <w:left w:w="100.0" w:type="dxa"/>
+        <w:bottom w:w="100.0" w:type="dxa"/>
+        <w:right w:w="100.0" w:type="dxa"/>
+      </w:tblCellMar>
+    </w:tblPr>
+  </w:style>
   <w:style w:type="paragraph" w:styleId="Subtitle">
     <w:name w:val="Subtitle"/>
     <w:basedOn w:val="Normal"/>
@@ -2023,42 +1988,6 @@
         <w:right w:w="100.0" w:type="dxa"/>
       </w:tblCellMar>
     </w:tblPr>
-    <w:tblStylePr w:type="band1Horz">
-      <w:tcPr/>
-    </w:tblStylePr>
-    <w:tblStylePr w:type="band1Vert">
-      <w:tcPr/>
-    </w:tblStylePr>
-    <w:tblStylePr w:type="band2Horz">
-      <w:tcPr/>
-    </w:tblStylePr>
-    <w:tblStylePr w:type="band2Vert">
-      <w:tcPr/>
-    </w:tblStylePr>
-    <w:tblStylePr w:type="firstCol">
-      <w:tcPr/>
-    </w:tblStylePr>
-    <w:tblStylePr w:type="firstRow">
-      <w:tcPr/>
-    </w:tblStylePr>
-    <w:tblStylePr w:type="lastCol">
-      <w:tcPr/>
-    </w:tblStylePr>
-    <w:tblStylePr w:type="lastRow">
-      <w:tcPr/>
-    </w:tblStylePr>
-    <w:tblStylePr w:type="neCell">
-      <w:tcPr/>
-    </w:tblStylePr>
-    <w:tblStylePr w:type="nwCell">
-      <w:tcPr/>
-    </w:tblStylePr>
-    <w:tblStylePr w:type="seCell">
-      <w:tcPr/>
-    </w:tblStylePr>
-    <w:tblStylePr w:type="swCell">
-      <w:tcPr/>
-    </w:tblStylePr>
   </w:style>
 </w:styles>
 </file>
@@ -2326,7 +2255,7 @@
 
 <file path=customXML/item1.xml><?xml version="1.0" encoding="utf-8"?>
 <go:gDocsCustomXmlDataStorage xmlns:go="http://customooxmlschemas.google.com/" xmlns:r="http://schemas.openxmlformats.org/officeDocument/2006/relationships">
-  <go:docsCustomData xmlns:go="http://customooxmlschemas.google.com/" roundtripDataSignature="AMtx7mhHbkPgDFBiJZII02V6dY2fZSmZpg==">AMUW2mXcb/jK/2e0JizkYBfmLWWWPwiZj6PB0VYzy/KqZFthdHnMWreNlCY4NONbyxJoSKWAGEjPA3xENxUKouhPQv9KflZ7OggICNx+RZaXkc0k3PQ7O/6xYsUmkhmP509chf0UIhMH</go:docsCustomData>
+  <go:docsCustomData xmlns:go="http://customooxmlschemas.google.com/" roundtripDataSignature="AMtx7mgi0jgQVnxLYgvOG1poYG93t77R2w==">AMUW2mU3fPh6mXHiTO5+UTH53jS7Q53JlIr6o9dzuhnsPjUolY/6t2dq9AZaxk0qH0nwEukEuq7k9tWE528wRf70jCe+EvxLPK7iPtEUmsBP3Cc+kwxvC+YCAid04uOBnFLQAFV9wIQ2</go:docsCustomData>
 </go:gDocsCustomXmlDataStorage>
 </file>
 

</xml_diff>